<commit_message>
Perfil del proyecto final
</commit_message>
<xml_diff>
--- a/PREGAME/5. PERFIL PROYECTO/Perfil-Proyecto_G1_V04.docx
+++ b/PREGAME/5. PERFIL PROYECTO/Perfil-Proyecto_G1_V04.docx
@@ -660,9 +660,9 @@
             </w:r>
             <w:r>
               <w:rPr>
-                <w:rStyle w:val="Hipervnculo"/>
-              </w:rPr>
-              <w:t>2</w:t>
+                <w:noProof/>
+              </w:rPr>
+              <w:t>3</w:t>
             </w:r>
             <w:r>
               <w:fldChar w:fldCharType="end"/>
@@ -714,9 +714,9 @@
             </w:r>
             <w:r>
               <w:rPr>
-                <w:rStyle w:val="Hipervnculo"/>
-              </w:rPr>
-              <w:t>2</w:t>
+                <w:noProof/>
+              </w:rPr>
+              <w:t>3</w:t>
             </w:r>
             <w:r>
               <w:fldChar w:fldCharType="end"/>
@@ -768,9 +768,9 @@
             </w:r>
             <w:r>
               <w:rPr>
-                <w:rStyle w:val="Hipervnculo"/>
-              </w:rPr>
-              <w:t>2</w:t>
+                <w:noProof/>
+              </w:rPr>
+              <w:t>3</w:t>
             </w:r>
             <w:r>
               <w:fldChar w:fldCharType="end"/>
@@ -822,9 +822,9 @@
             </w:r>
             <w:r>
               <w:rPr>
-                <w:rStyle w:val="Hipervnculo"/>
-              </w:rPr>
-              <w:t>2</w:t>
+                <w:noProof/>
+              </w:rPr>
+              <w:t>3</w:t>
             </w:r>
             <w:r>
               <w:fldChar w:fldCharType="end"/>
@@ -876,9 +876,9 @@
             </w:r>
             <w:r>
               <w:rPr>
-                <w:rStyle w:val="Hipervnculo"/>
-              </w:rPr>
-              <w:t>2</w:t>
+                <w:noProof/>
+              </w:rPr>
+              <w:t>3</w:t>
             </w:r>
             <w:r>
               <w:fldChar w:fldCharType="end"/>
@@ -930,7 +930,7 @@
             </w:r>
             <w:r>
               <w:rPr>
-                <w:rStyle w:val="Hipervnculo"/>
+                <w:noProof/>
               </w:rPr>
               <w:t>3</w:t>
             </w:r>
@@ -984,9 +984,9 @@
             </w:r>
             <w:r>
               <w:rPr>
-                <w:rStyle w:val="Hipervnculo"/>
-              </w:rPr>
-              <w:t>3</w:t>
+                <w:noProof/>
+              </w:rPr>
+              <w:t>4</w:t>
             </w:r>
             <w:r>
               <w:fldChar w:fldCharType="end"/>
@@ -1038,9 +1038,9 @@
             </w:r>
             <w:r>
               <w:rPr>
-                <w:rStyle w:val="Hipervnculo"/>
-              </w:rPr>
-              <w:t>3</w:t>
+                <w:noProof/>
+              </w:rPr>
+              <w:t>4</w:t>
             </w:r>
             <w:r>
               <w:fldChar w:fldCharType="end"/>
@@ -1092,9 +1092,9 @@
             </w:r>
             <w:r>
               <w:rPr>
-                <w:rStyle w:val="Hipervnculo"/>
-              </w:rPr>
-              <w:t>3</w:t>
+                <w:noProof/>
+              </w:rPr>
+              <w:t>4</w:t>
             </w:r>
             <w:r>
               <w:fldChar w:fldCharType="end"/>
@@ -1146,9 +1146,9 @@
             </w:r>
             <w:r>
               <w:rPr>
-                <w:rStyle w:val="Hipervnculo"/>
-              </w:rPr>
-              <w:t>4</w:t>
+                <w:noProof/>
+              </w:rPr>
+              <w:t>5</w:t>
             </w:r>
             <w:r>
               <w:fldChar w:fldCharType="end"/>
@@ -1200,9 +1200,9 @@
             </w:r>
             <w:r>
               <w:rPr>
-                <w:rStyle w:val="Hipervnculo"/>
-              </w:rPr>
-              <w:t>7</w:t>
+                <w:noProof/>
+              </w:rPr>
+              <w:t>8</w:t>
             </w:r>
             <w:r>
               <w:fldChar w:fldCharType="end"/>
@@ -1254,9 +1254,9 @@
             </w:r>
             <w:r>
               <w:rPr>
-                <w:rStyle w:val="Hipervnculo"/>
-              </w:rPr>
-              <w:t>8</w:t>
+                <w:noProof/>
+              </w:rPr>
+              <w:t>9</w:t>
             </w:r>
             <w:r>
               <w:fldChar w:fldCharType="end"/>
@@ -1308,9 +1308,9 @@
             </w:r>
             <w:r>
               <w:rPr>
-                <w:rStyle w:val="Hipervnculo"/>
-              </w:rPr>
-              <w:t>9</w:t>
+                <w:noProof/>
+              </w:rPr>
+              <w:t>10</w:t>
             </w:r>
             <w:r>
               <w:fldChar w:fldCharType="end"/>
@@ -1362,9 +1362,9 @@
             </w:r>
             <w:r>
               <w:rPr>
-                <w:rStyle w:val="Hipervnculo"/>
-              </w:rPr>
-              <w:t>9</w:t>
+                <w:noProof/>
+              </w:rPr>
+              <w:t>10</w:t>
             </w:r>
             <w:r>
               <w:fldChar w:fldCharType="end"/>
@@ -1416,9 +1416,9 @@
             </w:r>
             <w:r>
               <w:rPr>
-                <w:rStyle w:val="Hipervnculo"/>
-              </w:rPr>
-              <w:t>10</w:t>
+                <w:noProof/>
+              </w:rPr>
+              <w:t>11</w:t>
             </w:r>
             <w:r>
               <w:fldChar w:fldCharType="end"/>
@@ -1470,9 +1470,9 @@
             </w:r>
             <w:r>
               <w:rPr>
-                <w:rStyle w:val="Hipervnculo"/>
-              </w:rPr>
-              <w:t>10</w:t>
+                <w:noProof/>
+              </w:rPr>
+              <w:t>11</w:t>
             </w:r>
             <w:r>
               <w:fldChar w:fldCharType="end"/>
@@ -1524,9 +1524,9 @@
             </w:r>
             <w:r>
               <w:rPr>
-                <w:rStyle w:val="Hipervnculo"/>
-              </w:rPr>
-              <w:t>10</w:t>
+                <w:noProof/>
+              </w:rPr>
+              <w:t>11</w:t>
             </w:r>
             <w:r>
               <w:fldChar w:fldCharType="end"/>
@@ -1578,9 +1578,9 @@
             </w:r>
             <w:r>
               <w:rPr>
-                <w:rStyle w:val="Hipervnculo"/>
-              </w:rPr>
-              <w:t>10</w:t>
+                <w:noProof/>
+              </w:rPr>
+              <w:t>11</w:t>
             </w:r>
             <w:r>
               <w:fldChar w:fldCharType="end"/>
@@ -1632,9 +1632,9 @@
             </w:r>
             <w:r>
               <w:rPr>
-                <w:rStyle w:val="Hipervnculo"/>
-              </w:rPr>
-              <w:t>10</w:t>
+                <w:noProof/>
+              </w:rPr>
+              <w:t>11</w:t>
             </w:r>
             <w:r>
               <w:fldChar w:fldCharType="end"/>
@@ -1686,9 +1686,9 @@
             </w:r>
             <w:r>
               <w:rPr>
-                <w:rStyle w:val="Hipervnculo"/>
-              </w:rPr>
-              <w:t>10</w:t>
+                <w:noProof/>
+              </w:rPr>
+              <w:t>11</w:t>
             </w:r>
             <w:r>
               <w:fldChar w:fldCharType="end"/>
@@ -1740,9 +1740,9 @@
             </w:r>
             <w:r>
               <w:rPr>
-                <w:rStyle w:val="Hipervnculo"/>
-              </w:rPr>
-              <w:t>10</w:t>
+                <w:noProof/>
+              </w:rPr>
+              <w:t>11</w:t>
             </w:r>
             <w:r>
               <w:fldChar w:fldCharType="end"/>
@@ -1794,9 +1794,9 @@
             </w:r>
             <w:r>
               <w:rPr>
-                <w:rStyle w:val="Hipervnculo"/>
-              </w:rPr>
-              <w:t>10</w:t>
+                <w:noProof/>
+              </w:rPr>
+              <w:t>11</w:t>
             </w:r>
             <w:r>
               <w:fldChar w:fldCharType="end"/>
@@ -1848,9 +1848,9 @@
             </w:r>
             <w:r>
               <w:rPr>
-                <w:rStyle w:val="Hipervnculo"/>
-              </w:rPr>
-              <w:t>10</w:t>
+                <w:noProof/>
+              </w:rPr>
+              <w:t>12</w:t>
             </w:r>
             <w:r>
               <w:fldChar w:fldCharType="end"/>
@@ -1902,9 +1902,9 @@
             </w:r>
             <w:r>
               <w:rPr>
-                <w:rStyle w:val="Hipervnculo"/>
-              </w:rPr>
-              <w:t>10</w:t>
+                <w:noProof/>
+              </w:rPr>
+              <w:t>13</w:t>
             </w:r>
             <w:r>
               <w:fldChar w:fldCharType="end"/>
@@ -1956,9 +1956,9 @@
             </w:r>
             <w:r>
               <w:rPr>
-                <w:rStyle w:val="Hipervnculo"/>
-              </w:rPr>
-              <w:t>13</w:t>
+                <w:noProof/>
+              </w:rPr>
+              <w:t>16</w:t>
             </w:r>
             <w:r>
               <w:fldChar w:fldCharType="end"/>
@@ -8277,13 +8277,7 @@
       </w:r>
       <w:r>
         <w:lastRenderedPageBreak/>
-        <w:t>del producto</w:t>
-      </w:r>
-      <w:r>
-        <w:t>, además se logró realizar cada uno de estos documentos los cuales fueron de gran ayuda en la realización del proyecto</w:t>
-      </w:r>
-      <w:r>
-        <w:t>.</w:t>
+        <w:t>del producto, además se logró realizar cada uno de estos documentos los cuales fueron de gran ayuda en la realización del proyecto.</w:t>
       </w:r>
     </w:p>
     <w:p>
@@ -8296,10 +8290,7 @@
         <w:jc w:val="both"/>
       </w:pPr>
       <w:r>
-        <w:t xml:space="preserve">La definición de diversos conceptos y herramientas a utilizas como </w:t>
-      </w:r>
-      <w:r>
-        <w:t xml:space="preserve">el uso de </w:t>
+        <w:t xml:space="preserve">La definición de diversos conceptos y herramientas a utilizas como el uso de </w:t>
       </w:r>
       <w:proofErr w:type="spellStart"/>
       <w:r>
@@ -8315,10 +8306,7 @@
       </w:r>
       <w:proofErr w:type="spellEnd"/>
       <w:r>
-        <w:t xml:space="preserve">, sistemas de gestión de bases de datos no relacionales como MongoDB, herramientas de diseño de interfaz como Balsamiq, y formatos flexibles como PDF y JSON. </w:t>
-      </w:r>
-      <w:r>
-        <w:t>Mejoraron la eficiencia de etapas de mantenimiento realizadas ya que proporcionaron soluciones a los problemas que presentábamos.</w:t>
+        <w:t>, sistemas de gestión de bases de datos no relacionales como MongoDB, herramientas de diseño de interfaz como Balsamiq, y formatos flexibles como PDF y JSON. Mejoraron la eficiencia de etapas de mantenimiento realizadas ya que proporcionaron soluciones a los problemas que presentábamos.</w:t>
       </w:r>
     </w:p>
     <w:p>
@@ -8331,10 +8319,7 @@
         <w:jc w:val="both"/>
       </w:pPr>
       <w:r>
-        <w:t>Las distintas actas realizadas con el cliente fueron de gran utilidad ya que nos permitió tener una visión general de los problemas que tenía el software entregado para realizar su respectivo mantenimiento, permitiéndonos implementar las funciones, sus pruebas y así la calidad del software</w:t>
-      </w:r>
-      <w:r>
-        <w:t>.</w:t>
+        <w:t>Las distintas actas realizadas con el cliente fueron de gran utilidad ya que nos permitió tener una visión general de los problemas que tenía el software entregado para realizar su respectivo mantenimiento, permitiéndonos implementar las funciones, sus pruebas y así la calidad del software.</w:t>
       </w:r>
     </w:p>
     <w:p>
@@ -19320,23 +19305,7 @@
           <w:color w:val="000000" w:themeColor="text1"/>
           <w:lang w:val="es" w:eastAsia="es-EC"/>
         </w:rPr>
-        <w:t xml:space="preserve">de las </w:t>
-      </w:r>
-      <w:r>
-        <w:rPr>
-          <w:rFonts w:ascii="Arial" w:hAnsi="Arial" w:cs="Arial"/>
-          <w:color w:val="000000" w:themeColor="text1"/>
-          <w:lang w:val="es" w:eastAsia="es-EC"/>
-        </w:rPr>
-        <w:t>últimas</w:t>
-      </w:r>
-      <w:r>
-        <w:rPr>
-          <w:rFonts w:ascii="Arial" w:hAnsi="Arial" w:cs="Arial"/>
-          <w:color w:val="000000" w:themeColor="text1"/>
-          <w:lang w:val="es" w:eastAsia="es-EC"/>
-        </w:rPr>
-        <w:t xml:space="preserve"> versiones de</w:t>
+        <w:t>de las últimas versiones de</w:t>
       </w:r>
     </w:p>
     <w:p>
@@ -19474,7 +19443,33 @@
         <w:rPr>
           <w:color w:val="000000" w:themeColor="text1"/>
         </w:rPr>
-        <w:t>:</w:t>
+        <w:t xml:space="preserve"> y </w:t>
+      </w:r>
+      <w:r>
+        <w:rPr>
+          <w:color w:val="000000" w:themeColor="text1"/>
+        </w:rPr>
+        <w:t>Arquitectura:</w:t>
+      </w:r>
+      <w:r>
+        <w:rPr>
+          <w:color w:val="000000" w:themeColor="text1"/>
+        </w:rPr>
+        <w:t xml:space="preserve"> </w:t>
+      </w:r>
+      <w:hyperlink r:id="rId16" w:history="1">
+        <w:r>
+          <w:rPr>
+            <w:rStyle w:val="Hipervnculo"/>
+          </w:rPr>
+          <w:t>https://github.com/SDDrouet/15035_G1_ADSW/tree/main/DOCUMENTACI%C3%93N</w:t>
+        </w:r>
+      </w:hyperlink>
+      <w:r>
+        <w:rPr>
+          <w:color w:val="000000" w:themeColor="text1"/>
+        </w:rPr>
+        <w:t xml:space="preserve"> </w:t>
       </w:r>
     </w:p>
     <w:p>
@@ -19487,38 +19482,8 @@
         <w:rPr>
           <w:color w:val="000000" w:themeColor="text1"/>
         </w:rPr>
-      </w:pPr>
-      <w:r>
-        <w:rPr>
-          <w:color w:val="000000" w:themeColor="text1"/>
-        </w:rPr>
-        <w:t>A</w:t>
-      </w:r>
-      <w:r>
-        <w:rPr>
-          <w:color w:val="000000" w:themeColor="text1"/>
-        </w:rPr>
-        <w:t>rquitectura</w:t>
-      </w:r>
-      <w:r>
-        <w:rPr>
-          <w:color w:val="000000" w:themeColor="text1"/>
-        </w:rPr>
-        <w:t>:</w:t>
-      </w:r>
-    </w:p>
-    <w:p>
-      <w:pPr>
-        <w:pStyle w:val="Prrafodelista"/>
-        <w:numPr>
-          <w:ilvl w:val="0"/>
-          <w:numId w:val="43"/>
-        </w:numPr>
-        <w:rPr>
-          <w:color w:val="000000" w:themeColor="text1"/>
-        </w:rPr>
         <w:sectPr>
-          <w:footerReference w:type="default" r:id="rId16"/>
+          <w:footerReference w:type="default" r:id="rId17"/>
           <w:pgSz w:w="11906" w:h="16838"/>
           <w:pgMar w:top="1417" w:right="1701" w:bottom="1417" w:left="1701" w:header="708" w:footer="708" w:gutter="0"/>
           <w:cols w:space="708"/>
@@ -19529,33 +19494,27 @@
         <w:rPr>
           <w:color w:val="000000" w:themeColor="text1"/>
         </w:rPr>
-        <w:t>P</w:t>
+        <w:t>Pruebas de Caja Blanca</w:t>
       </w:r>
       <w:r>
         <w:rPr>
           <w:color w:val="000000" w:themeColor="text1"/>
         </w:rPr>
-        <w:t>ruebas de Caja Blanca</w:t>
+        <w:t xml:space="preserve"> y </w:t>
       </w:r>
       <w:r>
         <w:rPr>
           <w:color w:val="000000" w:themeColor="text1"/>
         </w:rPr>
-        <w:t xml:space="preserve"> y </w:t>
+        <w:t>Caja Negra</w:t>
       </w:r>
       <w:r>
         <w:rPr>
           <w:color w:val="000000" w:themeColor="text1"/>
         </w:rPr>
-        <w:t>Caja Negra</w:t>
-      </w:r>
-      <w:r>
-        <w:rPr>
-          <w:color w:val="000000" w:themeColor="text1"/>
-        </w:rPr>
         <w:t xml:space="preserve">: </w:t>
       </w:r>
-      <w:hyperlink r:id="rId17" w:history="1">
+      <w:hyperlink r:id="rId18" w:history="1">
         <w:r>
           <w:rPr>
             <w:rStyle w:val="Hipervnculo"/>
@@ -25263,6 +25222,7 @@
   <w:style w:type="character" w:default="1" w:styleId="Fuentedeprrafopredeter">
     <w:name w:val="Default Paragraph Font"/>
     <w:uiPriority w:val="1"/>
+    <w:semiHidden/>
     <w:unhideWhenUsed/>
   </w:style>
   <w:style w:type="table" w:default="1" w:styleId="Tablanormal">

</xml_diff>